<commit_message>
Changed the Rest zone so that it works correctly with the new calculator. Included the disclaimer
</commit_message>
<xml_diff>
--- a/ChangeLog.docx
+++ b/ChangeLog.docx
@@ -40,6 +40,12 @@
     <w:p/>
     <w:p>
       <w:r>
+        <w:t>Update the description, to include an email address in which users are able to provide feedback.</w:t>
+      </w:r>
+    </w:p>
+    <w:p/>
+    <w:p>
+      <w:r>
         <w:t>New:</w:t>
       </w:r>
     </w:p>
@@ -67,6 +73,74 @@
           <w:color w:val="000000"/>
         </w:rPr>
         <w:t>Automatically reconnects to the HRM upon losing connection, if Pulser is running.</w:t>
+      </w:r>
+    </w:p>
+    <w:p>
+      <w:pPr>
+        <w:rPr>
+          <w:rFonts w:ascii="Calibri" w:eastAsia="Times New Roman" w:hAnsi="Calibri" w:cs="Times New Roman"/>
+          <w:color w:val="000000"/>
+        </w:rPr>
+      </w:pPr>
+    </w:p>
+    <w:p>
+      <w:pPr>
+        <w:rPr>
+          <w:rFonts w:ascii="Calibri" w:eastAsia="Times New Roman" w:hAnsi="Calibri" w:cs="Times New Roman"/>
+          <w:color w:val="000000"/>
+        </w:rPr>
+      </w:pPr>
+      <w:r>
+        <w:rPr>
+          <w:rFonts w:ascii="Calibri" w:eastAsia="Times New Roman" w:hAnsi="Calibri" w:cs="Times New Roman"/>
+          <w:color w:val="000000"/>
+        </w:rPr>
+        <w:t>New:</w:t>
+      </w:r>
+    </w:p>
+    <w:p>
+      <w:pPr>
+        <w:rPr>
+          <w:rFonts w:ascii="Calibri" w:eastAsia="Times New Roman" w:hAnsi="Calibri" w:cs="Times New Roman"/>
+          <w:color w:val="000000"/>
+        </w:rPr>
+      </w:pPr>
+      <w:r>
+        <w:rPr>
+          <w:rFonts w:ascii="Calibri" w:eastAsia="Times New Roman" w:hAnsi="Calibri" w:cs="Times New Roman"/>
+          <w:color w:val="000000"/>
+        </w:rPr>
+        <w:t>Have option to turn on or off the zone change audio announcements</w:t>
+      </w:r>
+    </w:p>
+    <w:p>
+      <w:pPr>
+        <w:rPr>
+          <w:rFonts w:ascii="Calibri" w:eastAsia="Times New Roman" w:hAnsi="Calibri" w:cs="Times New Roman"/>
+          <w:color w:val="000000"/>
+        </w:rPr>
+      </w:pPr>
+      <w:r>
+        <w:rPr>
+          <w:rFonts w:ascii="Calibri" w:eastAsia="Times New Roman" w:hAnsi="Calibri" w:cs="Times New Roman"/>
+          <w:color w:val="000000"/>
+        </w:rPr>
+        <w:t>Implement calculator for zones</w:t>
+      </w:r>
+    </w:p>
+    <w:p>
+      <w:pPr>
+        <w:rPr>
+          <w:rFonts w:ascii="Calibri" w:eastAsia="Times New Roman" w:hAnsi="Calibri" w:cs="Times New Roman"/>
+          <w:color w:val="000000"/>
+        </w:rPr>
+      </w:pPr>
+      <w:r>
+        <w:rPr>
+          <w:rFonts w:ascii="Calibri" w:eastAsia="Times New Roman" w:hAnsi="Calibri" w:cs="Times New Roman"/>
+          <w:color w:val="000000"/>
+        </w:rPr>
+        <w:t>Removed the limitation where settings could only be modified if Pulser was not running. Settings can now be updated on the go.</w:t>
       </w:r>
       <w:bookmarkStart w:id="0" w:name="_GoBack"/>
       <w:bookmarkEnd w:id="0"/>

</xml_diff>